<commit_message>
UC 1-3 update version 1.001526
</commit_message>
<xml_diff>
--- a/Analyse/UC01/Formel UC 1A - Opret organisation.docx
+++ b/Analyse/UC01/Formel UC 1A - Opret organisation.docx
@@ -37,25 +37,7 @@
           <w:sz w:val="52"/>
           <w:szCs w:val="64"/>
         </w:rPr>
-        <w:t xml:space="preserve">(Formel </w:t>
-      </w:r>
-      <w:proofErr w:type="spellStart"/>
-      <w:r>
-        <w:rPr>
-          <w:rFonts w:asciiTheme="minorHAnsi" w:hAnsiTheme="minorHAnsi"/>
-          <w:sz w:val="52"/>
-          <w:szCs w:val="64"/>
-        </w:rPr>
-        <w:t>Use</w:t>
-      </w:r>
-      <w:proofErr w:type="spellEnd"/>
-      <w:r>
-        <w:rPr>
-          <w:rFonts w:asciiTheme="minorHAnsi" w:hAnsiTheme="minorHAnsi"/>
-          <w:sz w:val="52"/>
-          <w:szCs w:val="64"/>
-        </w:rPr>
-        <w:t xml:space="preserve"> Case)</w:t>
+        <w:t>(Formel Use Case)</w:t>
       </w:r>
       <w:r>
         <w:rPr>
@@ -83,7 +65,27 @@
           <w:color w:val="000000" w:themeColor="text1"/>
           <w:sz w:val="36"/>
         </w:rPr>
-        <w:t>SOA UC 1a: Opret Organisation</w:t>
+        <w:t>UC 1</w:t>
+      </w:r>
+      <w:r>
+        <w:rPr>
+          <w:rFonts w:asciiTheme="minorHAnsi" w:hAnsiTheme="minorHAnsi"/>
+          <w:b/>
+          <w:color w:val="000000" w:themeColor="text1"/>
+          <w:sz w:val="36"/>
+        </w:rPr>
+        <w:t>A</w:t>
+      </w:r>
+      <w:bookmarkStart w:id="0" w:name="_GoBack"/>
+      <w:bookmarkEnd w:id="0"/>
+      <w:r>
+        <w:rPr>
+          <w:rFonts w:asciiTheme="minorHAnsi" w:hAnsiTheme="minorHAnsi"/>
+          <w:b/>
+          <w:color w:val="000000" w:themeColor="text1"/>
+          <w:sz w:val="36"/>
+        </w:rPr>
+        <w:t>: Opret Organisation</w:t>
       </w:r>
     </w:p>
     <w:p>
@@ -103,19 +105,24 @@
           <w:color w:val="000000" w:themeColor="text1"/>
           <w:sz w:val="28"/>
         </w:rPr>
-        <w:t>Afgrænsning (</w:t>
-      </w:r>
-      <w:proofErr w:type="spellStart"/>
-      <w:r>
+        <w:t>Afgrænsning (Scope)</w:t>
+      </w:r>
+    </w:p>
+    <w:p>
+      <w:r>
+        <w:t>System er under udvikling</w:t>
+      </w:r>
+    </w:p>
+    <w:p>
+      <w:pPr>
+        <w:pStyle w:val="Overskrift2"/>
         <w:rPr>
           <w:rFonts w:asciiTheme="minorHAnsi" w:hAnsiTheme="minorHAnsi"/>
           <w:b/>
           <w:color w:val="000000" w:themeColor="text1"/>
           <w:sz w:val="28"/>
         </w:rPr>
-        <w:t>Scope</w:t>
-      </w:r>
-      <w:proofErr w:type="spellEnd"/>
+      </w:pPr>
       <w:r>
         <w:rPr>
           <w:rFonts w:asciiTheme="minorHAnsi" w:hAnsiTheme="minorHAnsi"/>
@@ -123,12 +130,12 @@
           <w:color w:val="000000" w:themeColor="text1"/>
           <w:sz w:val="28"/>
         </w:rPr>
-        <w:t>)</w:t>
-      </w:r>
-    </w:p>
-    <w:p>
-      <w:r>
-        <w:t>System er under udvikling</w:t>
+        <w:t>Niveau (Level)</w:t>
+      </w:r>
+    </w:p>
+    <w:p>
+      <w:r>
+        <w:t>Brugermål</w:t>
       </w:r>
     </w:p>
     <w:p>
@@ -148,12 +155,12 @@
           <w:color w:val="000000" w:themeColor="text1"/>
           <w:sz w:val="28"/>
         </w:rPr>
-        <w:t>Niveau (Level)</w:t>
-      </w:r>
-    </w:p>
-    <w:p>
-      <w:r>
-        <w:t>Brugermål</w:t>
+        <w:t>Primær aktør (Primary Actor)</w:t>
+      </w:r>
+    </w:p>
+    <w:p>
+      <w:r>
+        <w:t>Bruger</w:t>
       </w:r>
     </w:p>
     <w:p>
@@ -173,112 +180,7 @@
           <w:color w:val="000000" w:themeColor="text1"/>
           <w:sz w:val="28"/>
         </w:rPr>
-        <w:t>Primær aktør (</w:t>
-      </w:r>
-      <w:proofErr w:type="spellStart"/>
-      <w:r>
-        <w:rPr>
-          <w:rFonts w:asciiTheme="minorHAnsi" w:hAnsiTheme="minorHAnsi"/>
-          <w:b/>
-          <w:color w:val="000000" w:themeColor="text1"/>
-          <w:sz w:val="28"/>
-        </w:rPr>
-        <w:t>Primary</w:t>
-      </w:r>
-      <w:proofErr w:type="spellEnd"/>
-      <w:r>
-        <w:rPr>
-          <w:rFonts w:asciiTheme="minorHAnsi" w:hAnsiTheme="minorHAnsi"/>
-          <w:b/>
-          <w:color w:val="000000" w:themeColor="text1"/>
-          <w:sz w:val="28"/>
-        </w:rPr>
-        <w:t xml:space="preserve"> </w:t>
-      </w:r>
-      <w:proofErr w:type="spellStart"/>
-      <w:r>
-        <w:rPr>
-          <w:rFonts w:asciiTheme="minorHAnsi" w:hAnsiTheme="minorHAnsi"/>
-          <w:b/>
-          <w:color w:val="000000" w:themeColor="text1"/>
-          <w:sz w:val="28"/>
-        </w:rPr>
-        <w:t>Actor</w:t>
-      </w:r>
-      <w:proofErr w:type="spellEnd"/>
-      <w:r>
-        <w:rPr>
-          <w:rFonts w:asciiTheme="minorHAnsi" w:hAnsiTheme="minorHAnsi"/>
-          <w:b/>
-          <w:color w:val="000000" w:themeColor="text1"/>
-          <w:sz w:val="28"/>
-        </w:rPr>
-        <w:t>)</w:t>
-      </w:r>
-    </w:p>
-    <w:p>
-      <w:r>
-        <w:t>Bruger</w:t>
-      </w:r>
-    </w:p>
-    <w:p>
-      <w:pPr>
-        <w:pStyle w:val="Overskrift2"/>
-        <w:rPr>
-          <w:rFonts w:asciiTheme="minorHAnsi" w:hAnsiTheme="minorHAnsi"/>
-          <w:b/>
-          <w:color w:val="000000" w:themeColor="text1"/>
-          <w:sz w:val="28"/>
-        </w:rPr>
-      </w:pPr>
-      <w:r>
-        <w:rPr>
-          <w:rFonts w:asciiTheme="minorHAnsi" w:hAnsiTheme="minorHAnsi"/>
-          <w:b/>
-          <w:color w:val="000000" w:themeColor="text1"/>
-          <w:sz w:val="28"/>
-        </w:rPr>
-        <w:t>Interessenter og interesser (</w:t>
-      </w:r>
-      <w:proofErr w:type="spellStart"/>
-      <w:r>
-        <w:rPr>
-          <w:rFonts w:asciiTheme="minorHAnsi" w:hAnsiTheme="minorHAnsi"/>
-          <w:b/>
-          <w:color w:val="000000" w:themeColor="text1"/>
-          <w:sz w:val="28"/>
-        </w:rPr>
-        <w:t>Stakeholders</w:t>
-      </w:r>
-      <w:proofErr w:type="spellEnd"/>
-      <w:r>
-        <w:rPr>
-          <w:rFonts w:asciiTheme="minorHAnsi" w:hAnsiTheme="minorHAnsi"/>
-          <w:b/>
-          <w:color w:val="000000" w:themeColor="text1"/>
-          <w:sz w:val="28"/>
-        </w:rPr>
-        <w:t xml:space="preserve"> and </w:t>
-      </w:r>
-      <w:proofErr w:type="spellStart"/>
-      <w:r>
-        <w:rPr>
-          <w:rFonts w:asciiTheme="minorHAnsi" w:hAnsiTheme="minorHAnsi"/>
-          <w:b/>
-          <w:color w:val="000000" w:themeColor="text1"/>
-          <w:sz w:val="28"/>
-        </w:rPr>
-        <w:t>Interests</w:t>
-      </w:r>
-      <w:proofErr w:type="spellEnd"/>
-      <w:r>
-        <w:rPr>
-          <w:rFonts w:asciiTheme="minorHAnsi" w:hAnsiTheme="minorHAnsi"/>
-          <w:b/>
-          <w:color w:val="000000" w:themeColor="text1"/>
-          <w:sz w:val="28"/>
-        </w:rPr>
-        <w:t>)</w:t>
+        <w:t>Interessenter og interesser (Stakeholders and Interests)</w:t>
       </w:r>
     </w:p>
     <w:p>
@@ -310,19 +212,29 @@
           <w:color w:val="000000" w:themeColor="text1"/>
           <w:sz w:val="28"/>
         </w:rPr>
-        <w:t>Forudsætninger (</w:t>
-      </w:r>
-      <w:proofErr w:type="spellStart"/>
-      <w:r>
+        <w:t>Forudsætninger (Preconditions)</w:t>
+      </w:r>
+    </w:p>
+    <w:p>
+      <w:r>
+        <w:t>Systemet er i klartilstand.</w:t>
+      </w:r>
+    </w:p>
+    <w:p>
+      <w:r>
+        <w:t xml:space="preserve">En bruger er logget ind i systemet. </w:t>
+      </w:r>
+    </w:p>
+    <w:p>
+      <w:pPr>
+        <w:pStyle w:val="Overskrift2"/>
         <w:rPr>
           <w:rFonts w:asciiTheme="minorHAnsi" w:hAnsiTheme="minorHAnsi"/>
           <w:b/>
           <w:color w:val="000000" w:themeColor="text1"/>
           <w:sz w:val="28"/>
         </w:rPr>
-        <w:t>Preconditions</w:t>
-      </w:r>
-      <w:proofErr w:type="spellEnd"/>
+      </w:pPr>
       <w:r>
         <w:rPr>
           <w:rFonts w:asciiTheme="minorHAnsi" w:hAnsiTheme="minorHAnsi"/>
@@ -330,77 +242,7 @@
           <w:color w:val="000000" w:themeColor="text1"/>
           <w:sz w:val="28"/>
         </w:rPr>
-        <w:t>)</w:t>
-      </w:r>
-    </w:p>
-    <w:p>
-      <w:r>
-        <w:t>Systemet er i klartilstand.</w:t>
-      </w:r>
-    </w:p>
-    <w:p>
-      <w:r>
-        <w:t xml:space="preserve">En bruger er logget ind i systemet. </w:t>
-      </w:r>
-    </w:p>
-    <w:p>
-      <w:pPr>
-        <w:pStyle w:val="Overskrift2"/>
-        <w:rPr>
-          <w:rFonts w:asciiTheme="minorHAnsi" w:hAnsiTheme="minorHAnsi"/>
-          <w:b/>
-          <w:color w:val="000000" w:themeColor="text1"/>
-          <w:sz w:val="28"/>
-        </w:rPr>
-      </w:pPr>
-      <w:r>
-        <w:rPr>
-          <w:rFonts w:asciiTheme="minorHAnsi" w:hAnsiTheme="minorHAnsi"/>
-          <w:b/>
-          <w:color w:val="000000" w:themeColor="text1"/>
-          <w:sz w:val="28"/>
-        </w:rPr>
-        <w:t xml:space="preserve">Succesgaranti (Success </w:t>
-      </w:r>
-      <w:proofErr w:type="spellStart"/>
-      <w:r>
-        <w:rPr>
-          <w:rFonts w:asciiTheme="minorHAnsi" w:hAnsiTheme="minorHAnsi"/>
-          <w:b/>
-          <w:color w:val="000000" w:themeColor="text1"/>
-          <w:sz w:val="28"/>
-        </w:rPr>
-        <w:t>Guarantee</w:t>
-      </w:r>
-      <w:proofErr w:type="spellEnd"/>
-      <w:r>
-        <w:rPr>
-          <w:rFonts w:asciiTheme="minorHAnsi" w:hAnsiTheme="minorHAnsi"/>
-          <w:b/>
-          <w:color w:val="000000" w:themeColor="text1"/>
-          <w:sz w:val="28"/>
-        </w:rPr>
-        <w:t xml:space="preserve"> / </w:t>
-      </w:r>
-      <w:proofErr w:type="spellStart"/>
-      <w:r>
-        <w:rPr>
-          <w:rFonts w:asciiTheme="minorHAnsi" w:hAnsiTheme="minorHAnsi"/>
-          <w:b/>
-          <w:color w:val="000000" w:themeColor="text1"/>
-          <w:sz w:val="28"/>
-        </w:rPr>
-        <w:t>Postconditions</w:t>
-      </w:r>
-      <w:proofErr w:type="spellEnd"/>
-      <w:r>
-        <w:rPr>
-          <w:rFonts w:asciiTheme="minorHAnsi" w:hAnsiTheme="minorHAnsi"/>
-          <w:b/>
-          <w:color w:val="000000" w:themeColor="text1"/>
-          <w:sz w:val="28"/>
-        </w:rPr>
-        <w:t>)</w:t>
+        <w:t>Succesgaranti (Success Guarantee / Postconditions)</w:t>
       </w:r>
     </w:p>
     <w:p>
@@ -432,15 +274,15 @@
           <w:numId w:val="1"/>
         </w:numPr>
       </w:pPr>
-      <w:bookmarkStart w:id="0" w:name="OLE_LINK17"/>
-      <w:bookmarkStart w:id="1" w:name="OLE_LINK18"/>
-      <w:bookmarkStart w:id="2" w:name="OLE_LINK19"/>
+      <w:bookmarkStart w:id="1" w:name="OLE_LINK17"/>
+      <w:bookmarkStart w:id="2" w:name="OLE_LINK18"/>
+      <w:bookmarkStart w:id="3" w:name="OLE_LINK19"/>
       <w:r>
         <w:t>Systemet er klar til at udføre handling</w:t>
       </w:r>
-      <w:bookmarkEnd w:id="0"/>
       <w:bookmarkEnd w:id="1"/>
       <w:bookmarkEnd w:id="2"/>
+      <w:bookmarkEnd w:id="3"/>
       <w:r>
         <w:t>.</w:t>
       </w:r>
@@ -556,8 +398,6 @@
       <w:r>
         <w:t xml:space="preserve">*a. </w:t>
       </w:r>
-      <w:bookmarkStart w:id="3" w:name="_GoBack"/>
-      <w:bookmarkEnd w:id="3"/>
       <w:r>
         <w:t>Når som helst fortryder Brugeren</w:t>
       </w:r>
@@ -709,15 +549,7 @@
         <w:t>Rediger Organisation</w:t>
       </w:r>
       <w:r>
-        <w:t xml:space="preserve"> -</w:t>
-      </w:r>
-      <w:proofErr w:type="spellStart"/>
-      <w:r>
-        <w:t>use</w:t>
-      </w:r>
-      <w:proofErr w:type="spellEnd"/>
-      <w:r>
-        <w:t xml:space="preserve"> casen. </w:t>
+        <w:t xml:space="preserve"> -use casen. </w:t>
       </w:r>
     </w:p>
     <w:p>
@@ -825,27 +657,7 @@
           <w:color w:val="000000" w:themeColor="text1"/>
           <w:sz w:val="28"/>
         </w:rPr>
-        <w:t xml:space="preserve">Ikke-funktionelle krav (Special </w:t>
-      </w:r>
-      <w:proofErr w:type="spellStart"/>
-      <w:r>
-        <w:rPr>
-          <w:rFonts w:asciiTheme="minorHAnsi" w:hAnsiTheme="minorHAnsi"/>
-          <w:b/>
-          <w:color w:val="000000" w:themeColor="text1"/>
-          <w:sz w:val="28"/>
-        </w:rPr>
-        <w:t>Requirements</w:t>
-      </w:r>
-      <w:proofErr w:type="spellEnd"/>
-      <w:r>
-        <w:rPr>
-          <w:rFonts w:asciiTheme="minorHAnsi" w:hAnsiTheme="minorHAnsi"/>
-          <w:b/>
-          <w:color w:val="000000" w:themeColor="text1"/>
-          <w:sz w:val="28"/>
-        </w:rPr>
-        <w:t>)</w:t>
+        <w:t>Ikke-funktionelle krav (Special Requirements)</w:t>
       </w:r>
     </w:p>
     <w:p>
@@ -856,15 +668,7 @@
         <w:t>riet kan gennemføres på højest 10</w:t>
       </w:r>
       <w:r>
-        <w:t xml:space="preserve"> minutter i </w:t>
-      </w:r>
-      <w:proofErr w:type="gramStart"/>
-      <w:r>
-        <w:t>80%</w:t>
-      </w:r>
-      <w:proofErr w:type="gramEnd"/>
-      <w:r>
-        <w:t xml:space="preserve"> af tilfældene.</w:t>
+        <w:t xml:space="preserve"> minutter i 80% af tilfældene.</w:t>
       </w:r>
     </w:p>
     <w:p>
@@ -922,9 +726,8 @@
           <w:color w:val="000000" w:themeColor="text1"/>
           <w:sz w:val="28"/>
         </w:rPr>
-        <w:t>Hyppighed (</w:t>
-      </w:r>
-      <w:proofErr w:type="spellStart"/>
+        <w:t>Hyppighed (Frequency of Occurrence)</w:t>
+      </w:r>
       <w:r>
         <w:rPr>
           <w:rFonts w:asciiTheme="minorHAnsi" w:hAnsiTheme="minorHAnsi"/>
@@ -932,19 +735,42 @@
           <w:color w:val="000000" w:themeColor="text1"/>
           <w:sz w:val="28"/>
         </w:rPr>
-        <w:t>Frequency</w:t>
-      </w:r>
-      <w:proofErr w:type="spellEnd"/>
-      <w:r>
+        <w:tab/>
+      </w:r>
+    </w:p>
+    <w:p>
+      <w:r>
+        <w:t xml:space="preserve">Hver gang en ny </w:t>
+      </w:r>
+      <w:r>
+        <w:t>organisation</w:t>
+      </w:r>
+      <w:r>
+        <w:t xml:space="preserve"> skal oprettes. (0-</w:t>
+      </w:r>
+      <w:r>
+        <w:t>5</w:t>
+      </w:r>
+      <w:r>
+        <w:t xml:space="preserve"> om </w:t>
+      </w:r>
+      <w:r>
+        <w:t>måneden</w:t>
+      </w:r>
+      <w:r>
+        <w:t>)</w:t>
+      </w:r>
+    </w:p>
+    <w:p>
+      <w:pPr>
+        <w:pStyle w:val="Overskrift2"/>
         <w:rPr>
           <w:rFonts w:asciiTheme="minorHAnsi" w:hAnsiTheme="minorHAnsi"/>
           <w:b/>
           <w:color w:val="000000" w:themeColor="text1"/>
           <w:sz w:val="28"/>
         </w:rPr>
-        <w:t xml:space="preserve"> of </w:t>
-      </w:r>
-      <w:proofErr w:type="spellStart"/>
+      </w:pPr>
       <w:r>
         <w:rPr>
           <w:rFonts w:asciiTheme="minorHAnsi" w:hAnsiTheme="minorHAnsi"/>
@@ -952,89 +778,7 @@
           <w:color w:val="000000" w:themeColor="text1"/>
           <w:sz w:val="28"/>
         </w:rPr>
-        <w:t>Occurrence</w:t>
-      </w:r>
-      <w:proofErr w:type="spellEnd"/>
-      <w:r>
-        <w:rPr>
-          <w:rFonts w:asciiTheme="minorHAnsi" w:hAnsiTheme="minorHAnsi"/>
-          <w:b/>
-          <w:color w:val="000000" w:themeColor="text1"/>
-          <w:sz w:val="28"/>
-        </w:rPr>
-        <w:t>)</w:t>
-      </w:r>
-      <w:r>
-        <w:rPr>
-          <w:rFonts w:asciiTheme="minorHAnsi" w:hAnsiTheme="minorHAnsi"/>
-          <w:b/>
-          <w:color w:val="000000" w:themeColor="text1"/>
-          <w:sz w:val="28"/>
-        </w:rPr>
-        <w:tab/>
-      </w:r>
-    </w:p>
-    <w:p>
-      <w:r>
-        <w:t xml:space="preserve">Hver gang en ny </w:t>
-      </w:r>
-      <w:r>
-        <w:t>organisation</w:t>
-      </w:r>
-      <w:r>
-        <w:t xml:space="preserve"> skal oprettes. (0-</w:t>
-      </w:r>
-      <w:r>
-        <w:t>5</w:t>
-      </w:r>
-      <w:r>
-        <w:t xml:space="preserve"> om </w:t>
-      </w:r>
-      <w:r>
-        <w:t>måneden</w:t>
-      </w:r>
-      <w:r>
-        <w:t>)</w:t>
-      </w:r>
-    </w:p>
-    <w:p>
-      <w:pPr>
-        <w:pStyle w:val="Overskrift2"/>
-        <w:rPr>
-          <w:rFonts w:asciiTheme="minorHAnsi" w:hAnsiTheme="minorHAnsi"/>
-          <w:b/>
-          <w:color w:val="000000" w:themeColor="text1"/>
-          <w:sz w:val="28"/>
-        </w:rPr>
-      </w:pPr>
-      <w:r>
-        <w:rPr>
-          <w:rFonts w:asciiTheme="minorHAnsi" w:hAnsiTheme="minorHAnsi"/>
-          <w:b/>
-          <w:color w:val="000000" w:themeColor="text1"/>
-          <w:sz w:val="28"/>
-        </w:rPr>
-        <w:t>Diverse (</w:t>
-      </w:r>
-      <w:proofErr w:type="spellStart"/>
-      <w:r>
-        <w:rPr>
-          <w:rFonts w:asciiTheme="minorHAnsi" w:hAnsiTheme="minorHAnsi"/>
-          <w:b/>
-          <w:color w:val="000000" w:themeColor="text1"/>
-          <w:sz w:val="28"/>
-        </w:rPr>
-        <w:t>Miscellaneous</w:t>
-      </w:r>
-      <w:proofErr w:type="spellEnd"/>
-      <w:r>
-        <w:rPr>
-          <w:rFonts w:asciiTheme="minorHAnsi" w:hAnsiTheme="minorHAnsi"/>
-          <w:b/>
-          <w:color w:val="000000" w:themeColor="text1"/>
-          <w:sz w:val="28"/>
-        </w:rPr>
-        <w:t>)</w:t>
+        <w:t>Diverse (Miscellaneous)</w:t>
       </w:r>
     </w:p>
     <w:p>

</xml_diff>